<commit_message>
vault backup: 2023-12-08 09:29:49
</commit_message>
<xml_diff>
--- a/Vakken/Journalistieke en Redactionele Vaardigheden/Achtergrondverhaal/JortSiemes_104_V1_AchtergrondArtikel_ECB.docx
+++ b/Vakken/Journalistieke en Redactionele Vaardigheden/Achtergrondverhaal/JortSiemes_104_V1_AchtergrondArtikel_ECB.docx
@@ -26,6 +26,36 @@
     </w:p>
     <w:p>
       <w:pPr>
+        <w:rPr>
+          <w:rFonts w:asciiTheme="majorHAnsi" w:hAnsiTheme="majorHAnsi" w:cstheme="majorHAnsi"/>
+          <w:lang w:val="nl-NL"/>
+        </w:rPr>
+      </w:pPr>
+      <w:r>
+        <w:rPr>
+          <w:rFonts w:asciiTheme="majorHAnsi" w:hAnsiTheme="majorHAnsi" w:cstheme="majorHAnsi"/>
+          <w:lang w:val="nl-NL"/>
+        </w:rPr>
+        <w:t>Woord aantal: 699</w:t>
+      </w:r>
+    </w:p>
+    <w:p>
+      <w:pPr>
+        <w:rPr>
+          <w:rFonts w:asciiTheme="majorHAnsi" w:hAnsiTheme="majorHAnsi" w:cstheme="majorHAnsi"/>
+          <w:lang w:val="nl-NL"/>
+        </w:rPr>
+      </w:pPr>
+      <w:r>
+        <w:rPr>
+          <w:rFonts w:asciiTheme="majorHAnsi" w:hAnsiTheme="majorHAnsi" w:cstheme="majorHAnsi"/>
+          <w:lang w:val="nl-NL"/>
+        </w:rPr>
+        <w:t>Medium: NRC</w:t>
+      </w:r>
+    </w:p>
+    <w:p>
+      <w:pPr>
         <w:pStyle w:val="Title"/>
         <w:rPr>
           <w:lang w:val="nl-NL"/>
@@ -338,14 +368,7 @@
           <w:rFonts w:ascii="Civil Premium" w:hAnsi="Civil Premium"/>
           <w:lang w:val="nl-NL"/>
         </w:rPr>
-        <w:t>Op d</w:t>
-      </w:r>
-      <w:r>
-        <w:rPr>
-          <w:rFonts w:ascii="Civil Premium" w:hAnsi="Civil Premium"/>
-          <w:lang w:val="nl-NL"/>
-        </w:rPr>
-        <w:t>e</w:t>
+        <w:t>Op de</w:t>
       </w:r>
       <w:r>
         <w:rPr>
@@ -359,49 +382,7 @@
           <w:rFonts w:ascii="Civil Premium" w:hAnsi="Civil Premium"/>
           <w:lang w:val="nl-NL"/>
         </w:rPr>
-        <w:t xml:space="preserve"> </w:t>
-      </w:r>
-      <w:r>
-        <w:rPr>
-          <w:rFonts w:ascii="Civil Premium" w:hAnsi="Civil Premium"/>
-          <w:lang w:val="nl-NL"/>
-        </w:rPr>
-        <w:t xml:space="preserve">veranderingen </w:t>
-      </w:r>
-      <w:r>
-        <w:rPr>
-          <w:rFonts w:ascii="Civil Premium" w:hAnsi="Civil Premium"/>
-          <w:lang w:val="nl-NL"/>
-        </w:rPr>
-        <w:t>van het Nederlandse prijspeil</w:t>
-      </w:r>
-      <w:r>
-        <w:rPr>
-          <w:rFonts w:ascii="Civil Premium" w:hAnsi="Civil Premium"/>
-          <w:lang w:val="nl-NL"/>
-        </w:rPr>
-        <w:t xml:space="preserve"> </w:t>
-      </w:r>
-      <w:r>
-        <w:rPr>
-          <w:rFonts w:ascii="Civil Premium" w:hAnsi="Civil Premium"/>
-          <w:lang w:val="nl-NL"/>
-        </w:rPr>
-        <w:t>heeft</w:t>
-      </w:r>
-      <w:r>
-        <w:rPr>
-          <w:rFonts w:ascii="Civil Premium" w:hAnsi="Civil Premium"/>
-          <w:lang w:val="nl-NL"/>
-        </w:rPr>
-        <w:t xml:space="preserve"> de </w:t>
-      </w:r>
-      <w:r>
-        <w:rPr>
-          <w:rFonts w:ascii="Civil Premium" w:hAnsi="Civil Premium"/>
-          <w:lang w:val="nl-NL"/>
-        </w:rPr>
-        <w:t>Europese Centrale Bank een gigantische invloed.</w:t>
+        <w:t xml:space="preserve"> veranderingen van het Nederlandse prijspeil heeft de Europese Centrale Bank een gigantische invloed.</w:t>
       </w:r>
     </w:p>
     <w:p>
@@ -601,35 +582,7 @@
           <w:rFonts w:ascii="Civil Premium" w:hAnsi="Civil Premium"/>
           <w:lang w:val="nl-NL"/>
         </w:rPr>
-        <w:t xml:space="preserve">*bron </w:t>
-      </w:r>
-      <w:r>
-        <w:rPr>
-          <w:rFonts w:ascii="Civil Premium" w:hAnsi="Civil Premium"/>
-          <w:lang w:val="nl-NL"/>
-        </w:rPr>
-        <w:t>E</w:t>
-      </w:r>
-      <w:r>
-        <w:rPr>
-          <w:rFonts w:ascii="Civil Premium" w:hAnsi="Civil Premium"/>
-          <w:lang w:val="nl-NL"/>
-        </w:rPr>
-        <w:t xml:space="preserve">din </w:t>
-      </w:r>
-      <w:r>
-        <w:rPr>
-          <w:rFonts w:ascii="Civil Premium" w:hAnsi="Civil Premium"/>
-          <w:lang w:val="nl-NL"/>
-        </w:rPr>
-        <w:t>M</w:t>
-      </w:r>
-      <w:r>
-        <w:rPr>
-          <w:rFonts w:ascii="Civil Premium" w:hAnsi="Civil Premium"/>
-          <w:lang w:val="nl-NL"/>
-        </w:rPr>
-        <w:t>ujagic*</w:t>
+        <w:t>*bron Edin Mujagic*</w:t>
       </w:r>
       <w:r>
         <w:rPr>
@@ -665,7 +618,35 @@
           <w:rFonts w:ascii="Civil Premium" w:hAnsi="Civil Premium"/>
           <w:lang w:val="nl-NL"/>
         </w:rPr>
-        <w:t xml:space="preserve"> werd ik verwezen naar de meest recente uitspraken en notulen van hun president, Christine Lagarde. Mijn vraag of </w:t>
+        <w:t xml:space="preserve"> werd ik verwezen naar de meest recente uitspraken en notulen van hun president, Christine Lagarde. Mijn vraag of de ECB nog steeds vastberaden is</w:t>
+      </w:r>
+      <w:r>
+        <w:rPr>
+          <w:rFonts w:ascii="Civil Premium" w:hAnsi="Civil Premium"/>
+          <w:lang w:val="nl-NL"/>
+        </w:rPr>
+        <w:t xml:space="preserve"> om het doel van 2025 te halen</w:t>
+      </w:r>
+      <w:r>
+        <w:rPr>
+          <w:rFonts w:ascii="Civil Premium" w:hAnsi="Civil Premium"/>
+          <w:lang w:val="nl-NL"/>
+        </w:rPr>
+        <w:t xml:space="preserve">, werd indirect beantwoord met het volgende: </w:t>
+      </w:r>
+      <w:r>
+        <w:rPr>
+          <w:rFonts w:ascii="Civil Premium" w:hAnsi="Civil Premium"/>
+          <w:lang w:val="nl-NL"/>
+        </w:rPr>
+        <w:t xml:space="preserve">dat </w:t>
+      </w:r>
+      <w:r>
+        <w:rPr>
+          <w:rFonts w:ascii="Civil Premium" w:hAnsi="Civil Premium"/>
+          <w:lang w:val="nl-NL"/>
+        </w:rPr>
+        <w:t xml:space="preserve">hun huidige </w:t>
       </w:r>
       <w:r>
         <w:rPr>
@@ -673,35 +654,7 @@
           <w:lang w:val="nl-NL"/>
         </w:rPr>
         <w:lastRenderedPageBreak/>
-        <w:t>de ECB nog steeds vastberaden is</w:t>
-      </w:r>
-      <w:r>
-        <w:rPr>
-          <w:rFonts w:ascii="Civil Premium" w:hAnsi="Civil Premium"/>
-          <w:lang w:val="nl-NL"/>
-        </w:rPr>
-        <w:t xml:space="preserve"> om het doel van 2025 te halen</w:t>
-      </w:r>
-      <w:r>
-        <w:rPr>
-          <w:rFonts w:ascii="Civil Premium" w:hAnsi="Civil Premium"/>
-          <w:lang w:val="nl-NL"/>
-        </w:rPr>
-        <w:t xml:space="preserve">, werd indirect beantwoord met het volgende: </w:t>
-      </w:r>
-      <w:r>
-        <w:rPr>
-          <w:rFonts w:ascii="Civil Premium" w:hAnsi="Civil Premium"/>
-          <w:lang w:val="nl-NL"/>
-        </w:rPr>
-        <w:t xml:space="preserve">dat </w:t>
-      </w:r>
-      <w:r>
-        <w:rPr>
-          <w:rFonts w:ascii="Civil Premium" w:hAnsi="Civil Premium"/>
-          <w:lang w:val="nl-NL"/>
-        </w:rPr>
-        <w:t>hun huidige doelstelling werd aangekondigd tijdens de persconferentie van 26 november 2023, waarin werd besproken dat ze in 2025 streven naar een rentetarief van 2%.</w:t>
+        <w:t>doelstelling werd aangekondigd tijdens de persconferentie van 26 november 2023, waarin werd besproken dat ze in 2025 streven naar een rentetarief van 2%.</w:t>
       </w:r>
     </w:p>
     <w:p>

</xml_diff>